<commit_message>
Minutes from Meeting 16 (Week 10) & James's Review Sheet
</commit_message>
<xml_diff>
--- a/Documents/Minutes/SWEng_15_wk10_full_group_mtng1.docx
+++ b/Documents/Minutes/SWEng_15_wk10_full_group_mtng1.docx
@@ -68,15 +68,24 @@
     <w:p>
       <w:pPr>
         <w:pStyle w:val="Heading3"/>
-        <w:rPr>
-          <w:lang w:val="en-US"/>
-        </w:rPr>
-      </w:pPr>
-      <w:r>
-        <w:rPr>
-          <w:lang w:val="en-US"/>
-        </w:rPr>
-        <w:t>Old Business – Action Points from Last Meeting</w:t>
+        <w:tabs>
+          <w:tab w:val="left" w:pos="2040"/>
+        </w:tabs>
+        <w:rPr>
+          <w:lang w:val="en-US"/>
+        </w:rPr>
+      </w:pPr>
+      <w:r>
+        <w:rPr>
+          <w:lang w:val="en-US"/>
+        </w:rPr>
+        <w:t>Apologies</w:t>
+      </w:r>
+      <w:r>
+        <w:rPr>
+          <w:lang w:val="en-US"/>
+        </w:rPr>
+        <w:t xml:space="preserve"> for Absence</w:t>
       </w:r>
     </w:p>
     <w:p>
@@ -85,11 +94,19 @@
           <w:lang w:val="en-US"/>
         </w:rPr>
       </w:pPr>
-      <w:r>
-        <w:rPr>
-          <w:lang w:val="en-US"/>
-        </w:rPr>
-        <w:t>Jonathan and Steve integrated the code over the weekend</w:t>
+      <w:proofErr w:type="spellStart"/>
+      <w:r>
+        <w:rPr>
+          <w:lang w:val="en-US"/>
+        </w:rPr>
+        <w:t>Ankita</w:t>
+      </w:r>
+      <w:proofErr w:type="spellEnd"/>
+      <w:r>
+        <w:rPr>
+          <w:lang w:val="en-US"/>
+        </w:rPr>
+        <w:t xml:space="preserve"> apologizes for being ill and not at the meeting.</w:t>
       </w:r>
     </w:p>
     <w:p>
@@ -102,48 +119,23 @@
         <w:rPr>
           <w:lang w:val="en-US"/>
         </w:rPr>
-        <w:t xml:space="preserve">Paul “nearly” has access to </w:t>
-      </w:r>
-      <w:proofErr w:type="spellStart"/>
-      <w:r>
-        <w:rPr>
-          <w:lang w:val="en-US"/>
-        </w:rPr>
-        <w:t>GitHub</w:t>
-      </w:r>
-      <w:proofErr w:type="spellEnd"/>
-      <w:r>
-        <w:rPr>
-          <w:lang w:val="en-US"/>
-        </w:rPr>
-        <w:t xml:space="preserve"> and should have a document containing our company roles.</w:t>
-      </w:r>
+        <w:t>Sam not present.</w:t>
+      </w:r>
+      <w:bookmarkStart w:id="0" w:name="_GoBack"/>
+      <w:bookmarkEnd w:id="0"/>
     </w:p>
     <w:p>
       <w:pPr>
-        <w:rPr>
-          <w:lang w:val="en-US"/>
-        </w:rPr>
-      </w:pPr>
-      <w:r>
-        <w:rPr>
-          <w:lang w:val="en-US"/>
-        </w:rPr>
-        <w:t xml:space="preserve">Steve spoke to Rob from the other group (also </w:t>
-      </w:r>
-      <w:proofErr w:type="spellStart"/>
-      <w:r>
-        <w:rPr>
-          <w:lang w:val="en-US"/>
-        </w:rPr>
-        <w:t>Ankita</w:t>
-      </w:r>
-      <w:proofErr w:type="spellEnd"/>
-      <w:r>
-        <w:rPr>
-          <w:lang w:val="en-US"/>
-        </w:rPr>
-        <w:t xml:space="preserve"> and John involved) to discuss the contracts</w:t>
+        <w:pStyle w:val="Heading3"/>
+        <w:rPr>
+          <w:lang w:val="en-US"/>
+        </w:rPr>
+      </w:pPr>
+      <w:r>
+        <w:rPr>
+          <w:lang w:val="en-US"/>
+        </w:rPr>
+        <w:t>Old Business – Action Points from Last Meeting</w:t>
       </w:r>
     </w:p>
     <w:p>
@@ -156,35 +148,34 @@
         <w:rPr>
           <w:lang w:val="en-US"/>
         </w:rPr>
-        <w:t xml:space="preserve">James updated the </w:t>
-      </w:r>
-      <w:proofErr w:type="gramStart"/>
-      <w:r>
-        <w:rPr>
-          <w:lang w:val="en-US"/>
-        </w:rPr>
-        <w:t>minutes</w:t>
-      </w:r>
-      <w:proofErr w:type="gramEnd"/>
-      <w:r>
-        <w:rPr>
-          <w:lang w:val="en-US"/>
-        </w:rPr>
-        <w:t xml:space="preserve"> template &amp; QA manual</w:t>
+        <w:t>Jonathan and Steve integrated the code over the weekend</w:t>
       </w:r>
     </w:p>
     <w:p>
       <w:pPr>
-        <w:pStyle w:val="Heading3"/>
-        <w:rPr>
-          <w:lang w:val="en-US"/>
-        </w:rPr>
-      </w:pPr>
-      <w:r>
-        <w:rPr>
-          <w:lang w:val="en-US"/>
-        </w:rPr>
-        <w:t>New Business</w:t>
+        <w:rPr>
+          <w:lang w:val="en-US"/>
+        </w:rPr>
+      </w:pPr>
+      <w:r>
+        <w:rPr>
+          <w:lang w:val="en-US"/>
+        </w:rPr>
+        <w:t xml:space="preserve">Paul “nearly” has access to </w:t>
+      </w:r>
+      <w:proofErr w:type="spellStart"/>
+      <w:r>
+        <w:rPr>
+          <w:lang w:val="en-US"/>
+        </w:rPr>
+        <w:t>GitHub</w:t>
+      </w:r>
+      <w:proofErr w:type="spellEnd"/>
+      <w:r>
+        <w:rPr>
+          <w:lang w:val="en-US"/>
+        </w:rPr>
+        <w:t xml:space="preserve"> and should have a document containing our company roles.</w:t>
       </w:r>
     </w:p>
     <w:p>
@@ -197,21 +188,21 @@
         <w:rPr>
           <w:lang w:val="en-US"/>
         </w:rPr>
-        <w:t xml:space="preserve">Integrated project is on </w:t>
+        <w:t xml:space="preserve">Steve spoke to Rob from the other group (also </w:t>
       </w:r>
       <w:proofErr w:type="spellStart"/>
       <w:r>
         <w:rPr>
           <w:lang w:val="en-US"/>
         </w:rPr>
-        <w:t>GitHub</w:t>
+        <w:t>Ankita</w:t>
       </w:r>
       <w:proofErr w:type="spellEnd"/>
       <w:r>
         <w:rPr>
           <w:lang w:val="en-US"/>
         </w:rPr>
-        <w:t xml:space="preserve"> – a couple of things need to be tied up by the software team for Friday</w:t>
+        <w:t xml:space="preserve"> and John involved) to discuss the contracts</w:t>
       </w:r>
     </w:p>
     <w:p>
@@ -224,26 +215,33 @@
         <w:rPr>
           <w:lang w:val="en-US"/>
         </w:rPr>
-        <w:t>New sprint to be introduced for Tuesday (tomorrow) so that those without deadlines can start their new work.</w:t>
+        <w:t xml:space="preserve">James updated the </w:t>
+      </w:r>
+      <w:r>
+        <w:rPr>
+          <w:lang w:val="en-US"/>
+        </w:rPr>
+        <w:t>minute’s</w:t>
+      </w:r>
+      <w:r>
+        <w:rPr>
+          <w:lang w:val="en-US"/>
+        </w:rPr>
+        <w:t xml:space="preserve"> template &amp; QA manual</w:t>
       </w:r>
     </w:p>
     <w:p>
       <w:pPr>
-        <w:rPr>
-          <w:lang w:val="en-US"/>
-        </w:rPr>
-      </w:pPr>
-      <w:r>
-        <w:rPr>
-          <w:lang w:val="en-US"/>
-        </w:rPr>
-        <w:t>The bas</w:t>
-      </w:r>
-      <w:r>
-        <w:rPr>
-          <w:lang w:val="en-US"/>
-        </w:rPr>
-        <w:t>ic slideshow is nearly done.</w:t>
+        <w:pStyle w:val="Heading3"/>
+        <w:rPr>
+          <w:lang w:val="en-US"/>
+        </w:rPr>
+      </w:pPr>
+      <w:r>
+        <w:rPr>
+          <w:lang w:val="en-US"/>
+        </w:rPr>
+        <w:t>New Business</w:t>
       </w:r>
     </w:p>
     <w:p>
@@ -256,21 +254,34 @@
         <w:rPr>
           <w:lang w:val="en-US"/>
         </w:rPr>
-        <w:t>Guidelines for integration document discussed for future reference when a coding pair wants to implement their code with the main project</w:t>
+        <w:t xml:space="preserve">Integrated project is on </w:t>
+      </w:r>
+      <w:proofErr w:type="spellStart"/>
+      <w:r>
+        <w:rPr>
+          <w:lang w:val="en-US"/>
+        </w:rPr>
+        <w:t>GitHub</w:t>
+      </w:r>
+      <w:proofErr w:type="spellEnd"/>
+      <w:r>
+        <w:rPr>
+          <w:lang w:val="en-US"/>
+        </w:rPr>
+        <w:t xml:space="preserve"> – a couple of things need to be tied up by the software team for Friday</w:t>
       </w:r>
     </w:p>
     <w:p>
       <w:pPr>
-        <w:pStyle w:val="Heading3"/>
-        <w:rPr>
-          <w:lang w:val="en-US"/>
-        </w:rPr>
-      </w:pPr>
-      <w:r>
-        <w:rPr>
-          <w:lang w:val="en-US"/>
-        </w:rPr>
-        <w:t>Action Points</w:t>
+        <w:rPr>
+          <w:lang w:val="en-US"/>
+        </w:rPr>
+      </w:pPr>
+      <w:r>
+        <w:rPr>
+          <w:lang w:val="en-US"/>
+        </w:rPr>
+        <w:t>New sprint to be introduced for Tuesday (tomorrow) so that those without deadlines can start their new work.</w:t>
       </w:r>
     </w:p>
     <w:p>
@@ -283,34 +294,13 @@
         <w:rPr>
           <w:lang w:val="en-US"/>
         </w:rPr>
-        <w:t>2</w:t>
-      </w:r>
-      <w:r>
-        <w:rPr>
-          <w:vertAlign w:val="superscript"/>
-          <w:lang w:val="en-US"/>
-        </w:rPr>
-        <w:t>nd</w:t>
-      </w:r>
-      <w:r>
-        <w:rPr>
-          <w:lang w:val="en-US"/>
-        </w:rPr>
-        <w:t xml:space="preserve"> sprint to be prepared by Steve for introducing in </w:t>
-      </w:r>
-      <w:proofErr w:type="spellStart"/>
-      <w:r>
-        <w:rPr>
-          <w:lang w:val="en-US"/>
-        </w:rPr>
-        <w:t>tomorrows</w:t>
-      </w:r>
-      <w:proofErr w:type="spellEnd"/>
-      <w:r>
-        <w:rPr>
-          <w:lang w:val="en-US"/>
-        </w:rPr>
-        <w:t xml:space="preserve"> meeting.</w:t>
+        <w:t>The bas</w:t>
+      </w:r>
+      <w:r>
+        <w:rPr>
+          <w:lang w:val="en-US"/>
+        </w:rPr>
+        <w:t>ic slideshow is nearly done.</w:t>
       </w:r>
     </w:p>
     <w:p>
@@ -323,6 +313,71 @@
         <w:rPr>
           <w:lang w:val="en-US"/>
         </w:rPr>
+        <w:t>Guidelines for integration document discussed for future reference when a coding pair wants to implement their code with the main project</w:t>
+      </w:r>
+    </w:p>
+    <w:p>
+      <w:pPr>
+        <w:pStyle w:val="Heading3"/>
+        <w:rPr>
+          <w:lang w:val="en-US"/>
+        </w:rPr>
+      </w:pPr>
+      <w:r>
+        <w:rPr>
+          <w:lang w:val="en-US"/>
+        </w:rPr>
+        <w:t>Action Points</w:t>
+      </w:r>
+    </w:p>
+    <w:p>
+      <w:pPr>
+        <w:rPr>
+          <w:lang w:val="en-US"/>
+        </w:rPr>
+      </w:pPr>
+      <w:r>
+        <w:rPr>
+          <w:lang w:val="en-US"/>
+        </w:rPr>
+        <w:t>2</w:t>
+      </w:r>
+      <w:r>
+        <w:rPr>
+          <w:vertAlign w:val="superscript"/>
+          <w:lang w:val="en-US"/>
+        </w:rPr>
+        <w:t>nd</w:t>
+      </w:r>
+      <w:r>
+        <w:rPr>
+          <w:lang w:val="en-US"/>
+        </w:rPr>
+        <w:t xml:space="preserve"> sprint to be prepared by Steve for introducing in </w:t>
+      </w:r>
+      <w:r>
+        <w:rPr>
+          <w:lang w:val="en-US"/>
+        </w:rPr>
+        <w:t>tomorrow’s</w:t>
+      </w:r>
+      <w:r>
+        <w:rPr>
+          <w:lang w:val="en-US"/>
+        </w:rPr>
+        <w:t xml:space="preserve"> meeting.</w:t>
+      </w:r>
+    </w:p>
+    <w:p>
+      <w:pPr>
+        <w:rPr>
+          <w:lang w:val="en-US"/>
+        </w:rPr>
+      </w:pPr>
+      <w:r>
+        <w:rPr>
+          <w:lang w:val="en-US"/>
+        </w:rPr>
         <w:t xml:space="preserve">People need to fill out their weekly report sheets and submit them by </w:t>
       </w:r>
       <w:r>
@@ -352,8 +407,6 @@
         </w:rPr>
         <w:t>.</w:t>
       </w:r>
-      <w:bookmarkStart w:id="0" w:name="_GoBack"/>
-      <w:bookmarkEnd w:id="0"/>
     </w:p>
     <w:sectPr>
       <w:headerReference w:type="default" r:id="rId7"/>

</xml_diff>